<commit_message>
Added lights changing once all objects removed + math functions
</commit_message>
<xml_diff>
--- a/Self_assessment_document.docx
+++ b/Self_assessment_document.docx
@@ -39,7 +39,7 @@
           <w:i/>
           <w:iCs/>
         </w:rPr>
-        <w:t>Your Name</w:t>
+        <w:t>Jake Henderson</w:t>
       </w:r>
       <w:r>
         <w:tab/>
@@ -65,7 +65,7 @@
           <w:i/>
           <w:iCs/>
         </w:rPr>
-        <w:t>12345678</w:t>
+        <w:t>23626171</w:t>
       </w:r>
     </w:p>
     <w:p/>
@@ -463,10 +463,7 @@
     <w:p/>
     <w:p>
       <w:r>
-        <w:t>Your mark for each Learning Outcome (LO) is the highest ma</w:t>
-      </w:r>
-      <w:r>
-        <w:t xml:space="preserve">rk achieved based on the criteria specified in the self-assessment grid. Note that you will </w:t>
+        <w:t xml:space="preserve">Your mark for each Learning Outcome (LO) is the highest mark achieved based on the criteria specified in the self-assessment grid. Note that you will </w:t>
       </w:r>
       <w:r>
         <w:t xml:space="preserve">need to have satisfied all criteria at the lower mark bands to be awarded marks in the higher mark bands, e.g., to get a mark in the 70 - 80 band for a learning outcome you will have needed to have satisfied all criteria in the 40 – 50 and 50 – </w:t>
@@ -728,6 +725,63 @@
                 <w:szCs w:val="20"/>
               </w:rPr>
             </w:pPr>
+            <w:r>
+              <w:rPr>
+                <w:sz w:val="20"/>
+                <w:szCs w:val="20"/>
+              </w:rPr>
+              <w:t xml:space="preserve">I have implemented the basic vectors and matrices such as </w:t>
+            </w:r>
+            <w:proofErr w:type="spellStart"/>
+            <w:proofErr w:type="gramStart"/>
+            <w:r>
+              <w:rPr>
+                <w:sz w:val="20"/>
+                <w:szCs w:val="20"/>
+              </w:rPr>
+              <w:t>glm</w:t>
+            </w:r>
+            <w:proofErr w:type="spellEnd"/>
+            <w:r>
+              <w:rPr>
+                <w:sz w:val="20"/>
+                <w:szCs w:val="20"/>
+              </w:rPr>
+              <w:t>::</w:t>
+            </w:r>
+            <w:proofErr w:type="gramEnd"/>
+            <w:r>
+              <w:rPr>
+                <w:sz w:val="20"/>
+                <w:szCs w:val="20"/>
+              </w:rPr>
+              <w:t xml:space="preserve">vec3 and </w:t>
+            </w:r>
+            <w:proofErr w:type="spellStart"/>
+            <w:proofErr w:type="gramStart"/>
+            <w:r>
+              <w:rPr>
+                <w:sz w:val="20"/>
+                <w:szCs w:val="20"/>
+              </w:rPr>
+              <w:t>glm</w:t>
+            </w:r>
+            <w:proofErr w:type="spellEnd"/>
+            <w:r>
+              <w:rPr>
+                <w:sz w:val="20"/>
+                <w:szCs w:val="20"/>
+              </w:rPr>
+              <w:t>::</w:t>
+            </w:r>
+            <w:proofErr w:type="gramEnd"/>
+            <w:r>
+              <w:rPr>
+                <w:sz w:val="20"/>
+                <w:szCs w:val="20"/>
+              </w:rPr>
+              <w:t>mat4, for example for when define the positions of the room at line 303 to 375 in coursework.cpp and when the model matrix is calculated at line 430 in coursework.cpp.</w:t>
+            </w:r>
           </w:p>
         </w:tc>
       </w:tr>
@@ -788,7 +842,21 @@
                 <w:sz w:val="20"/>
                 <w:szCs w:val="20"/>
               </w:rPr>
-              <w:t>Paste a screenshot of your application below</w:t>
+              <w:t>Screenshot</w:t>
+            </w:r>
+            <w:r>
+              <w:rPr>
+                <w:sz w:val="20"/>
+                <w:szCs w:val="20"/>
+              </w:rPr>
+              <w:t xml:space="preserve"> of the application running</w:t>
+            </w:r>
+            <w:r>
+              <w:rPr>
+                <w:sz w:val="20"/>
+                <w:szCs w:val="20"/>
+              </w:rPr>
+              <w:t xml:space="preserve"> is located below the table.</w:t>
             </w:r>
           </w:p>
         </w:tc>
@@ -1099,7 +1167,6 @@
                 <w:sz w:val="20"/>
                 <w:szCs w:val="20"/>
               </w:rPr>
-              <w:lastRenderedPageBreak/>
               <w:t>62, 65, 68</w:t>
             </w:r>
           </w:p>
@@ -1368,7 +1435,7 @@
                 <w:sz w:val="20"/>
                 <w:szCs w:val="20"/>
               </w:rPr>
-              <w:t>LO1: Implementation of students own functions to replace glm functions (e.g., glm::</w:t>
+              <w:t xml:space="preserve">LO1: Implementation of students own functions to replace glm functions (e.g., </w:t>
             </w:r>
             <w:proofErr w:type="gramStart"/>
             <w:r>
@@ -1376,7 +1443,7 @@
                 <w:sz w:val="20"/>
                 <w:szCs w:val="20"/>
               </w:rPr>
-              <w:t>length(</w:t>
+              <w:t>glm::length(</w:t>
             </w:r>
             <w:proofErr w:type="gramEnd"/>
             <w:r>
@@ -1384,7 +1451,39 @@
                 <w:sz w:val="20"/>
                 <w:szCs w:val="20"/>
               </w:rPr>
-              <w:t>), glm::dot(), glm::cross() etc.).</w:t>
+              <w:t xml:space="preserve">), </w:t>
+            </w:r>
+            <w:proofErr w:type="gramStart"/>
+            <w:r>
+              <w:rPr>
+                <w:sz w:val="20"/>
+                <w:szCs w:val="20"/>
+              </w:rPr>
+              <w:t>glm::dot(</w:t>
+            </w:r>
+            <w:proofErr w:type="gramEnd"/>
+            <w:r>
+              <w:rPr>
+                <w:sz w:val="20"/>
+                <w:szCs w:val="20"/>
+              </w:rPr>
+              <w:t xml:space="preserve">), </w:t>
+            </w:r>
+            <w:proofErr w:type="gramStart"/>
+            <w:r>
+              <w:rPr>
+                <w:sz w:val="20"/>
+                <w:szCs w:val="20"/>
+              </w:rPr>
+              <w:t>glm::cross(</w:t>
+            </w:r>
+            <w:proofErr w:type="gramEnd"/>
+            <w:r>
+              <w:rPr>
+                <w:sz w:val="20"/>
+                <w:szCs w:val="20"/>
+              </w:rPr>
+              <w:t>) etc.).</w:t>
             </w:r>
           </w:p>
         </w:tc>
@@ -1611,14 +1710,7 @@
                 <w:sz w:val="20"/>
                 <w:szCs w:val="20"/>
               </w:rPr>
-              <w:t xml:space="preserve">LO1: </w:t>
-            </w:r>
-            <w:r>
-              <w:rPr>
-                <w:sz w:val="20"/>
-                <w:szCs w:val="20"/>
-              </w:rPr>
-              <w:t>Use of quaternions to calculate view matrix.</w:t>
+              <w:t>LO1: Use of quaternions to calculate view matrix.</w:t>
             </w:r>
           </w:p>
         </w:tc>
@@ -1673,14 +1765,7 @@
                 <w:sz w:val="20"/>
                 <w:szCs w:val="20"/>
               </w:rPr>
-              <w:t xml:space="preserve">LO1: </w:t>
-            </w:r>
-            <w:r>
-              <w:rPr>
-                <w:sz w:val="20"/>
-                <w:szCs w:val="20"/>
-              </w:rPr>
-              <w:t>Use of SLERP to smooth out changes in camera direction.</w:t>
+              <w:t>LO1: Use of SLERP to smooth out changes in camera direction.</w:t>
             </w:r>
           </w:p>
         </w:tc>
@@ -1735,14 +1820,7 @@
                 <w:sz w:val="20"/>
                 <w:szCs w:val="20"/>
               </w:rPr>
-              <w:t xml:space="preserve">LO2: </w:t>
-            </w:r>
-            <w:r>
-              <w:rPr>
-                <w:sz w:val="20"/>
-                <w:szCs w:val="20"/>
-              </w:rPr>
-              <w:t>Implementation of a third person camera with the ability to switch between first and third period view.</w:t>
+              <w:t>LO2: Implementation of a third person camera with the ability to switch between first and third period view.</w:t>
             </w:r>
           </w:p>
         </w:tc>
@@ -1797,14 +1875,7 @@
                 <w:sz w:val="20"/>
                 <w:szCs w:val="20"/>
               </w:rPr>
-              <w:t xml:space="preserve">LO2: </w:t>
-            </w:r>
-            <w:r>
-              <w:rPr>
-                <w:sz w:val="20"/>
-                <w:szCs w:val="20"/>
-              </w:rPr>
-              <w:t>The position of the camera or character obeys the constraints of the physical space (e.g., can’t pass through objects, can’t hover in midair etc.).</w:t>
+              <w:t>LO2: The position of the camera or character obeys the constraints of the physical space (e.g., can’t pass through objects, can’t hover in midair etc.).</w:t>
             </w:r>
           </w:p>
         </w:tc>
@@ -1859,14 +1930,7 @@
                 <w:sz w:val="20"/>
                 <w:szCs w:val="20"/>
               </w:rPr>
-              <w:t xml:space="preserve">LO3: </w:t>
-            </w:r>
-            <w:r>
-              <w:rPr>
-                <w:sz w:val="20"/>
-                <w:szCs w:val="20"/>
-              </w:rPr>
-              <w:t>Use of shaders to apply parameter driven effects within the scene, e.g., light properties controlled using camera/character position.</w:t>
+              <w:t>LO3: Use of shaders to apply parameter driven effects within the scene, e.g., light properties controlled using camera/character position.</w:t>
             </w:r>
           </w:p>
         </w:tc>
@@ -1886,7 +1950,90 @@
         </w:tc>
       </w:tr>
     </w:tbl>
-    <w:p/>
+    <w:p>
+      <w:r>
+        <w:lastRenderedPageBreak/>
+        <w:drawing>
+          <wp:anchor distT="0" distB="0" distL="114300" distR="114300" simplePos="0" relativeHeight="251658240" behindDoc="0" locked="0" layoutInCell="1" allowOverlap="1" wp14:anchorId="7EF8E583" wp14:editId="2567067E">
+            <wp:simplePos x="0" y="0"/>
+            <wp:positionH relativeFrom="margin">
+              <wp:align>center</wp:align>
+            </wp:positionH>
+            <wp:positionV relativeFrom="paragraph">
+              <wp:posOffset>581025</wp:posOffset>
+            </wp:positionV>
+            <wp:extent cx="3568065" cy="2748280"/>
+            <wp:effectExtent l="0" t="0" r="0" b="0"/>
+            <wp:wrapSquare wrapText="bothSides"/>
+            <wp:docPr id="659906224" name="Picture 1" descr="A screenshot of a video game&#10;&#10;AI-generated content may be incorrect."/>
+            <wp:cNvGraphicFramePr>
+              <a:graphicFrameLocks xmlns:a="http://schemas.openxmlformats.org/drawingml/2006/main" noChangeAspect="1"/>
+            </wp:cNvGraphicFramePr>
+            <a:graphic xmlns:a="http://schemas.openxmlformats.org/drawingml/2006/main">
+              <a:graphicData uri="http://schemas.openxmlformats.org/drawingml/2006/picture">
+                <pic:pic xmlns:pic="http://schemas.openxmlformats.org/drawingml/2006/picture">
+                  <pic:nvPicPr>
+                    <pic:cNvPr id="659906224" name="Picture 1" descr="A screenshot of a video game&#10;&#10;AI-generated content may be incorrect."/>
+                    <pic:cNvPicPr/>
+                  </pic:nvPicPr>
+                  <pic:blipFill>
+                    <a:blip r:embed="rId6" cstate="print">
+                      <a:extLst>
+                        <a:ext uri="{28A0092B-C50C-407E-A947-70E740481C1C}">
+                          <a14:useLocalDpi xmlns:a14="http://schemas.microsoft.com/office/drawing/2010/main" val="0"/>
+                        </a:ext>
+                      </a:extLst>
+                    </a:blip>
+                    <a:stretch>
+                      <a:fillRect/>
+                    </a:stretch>
+                  </pic:blipFill>
+                  <pic:spPr>
+                    <a:xfrm>
+                      <a:off x="0" y="0"/>
+                      <a:ext cx="3568065" cy="2748280"/>
+                    </a:xfrm>
+                    <a:prstGeom prst="rect">
+                      <a:avLst/>
+                    </a:prstGeom>
+                  </pic:spPr>
+                </pic:pic>
+              </a:graphicData>
+            </a:graphic>
+            <wp14:sizeRelH relativeFrom="page">
+              <wp14:pctWidth>0</wp14:pctWidth>
+            </wp14:sizeRelH>
+            <wp14:sizeRelV relativeFrom="page">
+              <wp14:pctHeight>0</wp14:pctHeight>
+            </wp14:sizeRelV>
+          </wp:anchor>
+        </w:drawing>
+      </w:r>
+      <w:r>
+        <w:t>Here is the screenshot for “LO2</w:t>
+      </w:r>
+      <w:r>
+        <w:t xml:space="preserve">: </w:t>
+      </w:r>
+      <w:r>
+        <w:t xml:space="preserve">Application compiles and runs without alterations to the source code of </w:t>
+      </w:r>
+      <w:proofErr w:type="spellStart"/>
+      <w:r>
+        <w:t>CMake</w:t>
+      </w:r>
+      <w:proofErr w:type="spellEnd"/>
+      <w:r>
+        <w:t xml:space="preserve"> file</w:t>
+      </w:r>
+      <w:r>
+        <w:rPr>
+          <w:sz w:val="20"/>
+          <w:szCs w:val="20"/>
+        </w:rPr>
+        <w:t>”:</w:t>
+      </w:r>
+    </w:p>
     <w:sectPr>
       <w:pgSz w:w="11906" w:h="16838"/>
       <w:pgMar w:top="1440" w:right="1440" w:bottom="1440" w:left="1440" w:header="708" w:footer="708" w:gutter="0"/>
@@ -2406,6 +2553,7 @@
   <w:style w:type="character" w:default="1" w:styleId="DefaultParagraphFont">
     <w:name w:val="Default Paragraph Font"/>
     <w:uiPriority w:val="1"/>
+    <w:semiHidden/>
     <w:unhideWhenUsed/>
   </w:style>
   <w:style w:type="table" w:default="1" w:styleId="TableNormal">

</xml_diff>